<commit_message>
mid-study 4, clean up folders, update gitignore
</commit_message>
<xml_diff>
--- a/materials/study2_children_diet/strConseq_codingScheme_study2.docx
+++ b/materials/study2_children_diet/strConseq_codingScheme_study2.docx
@@ -1,6 +1,6 @@
 
 <file path=word/document.xml><?xml version="1.0" encoding="utf-8"?>
-<w:document xmlns:wpc="http://schemas.microsoft.com/office/word/2010/wordprocessingCanvas" xmlns:cx="http://schemas.microsoft.com/office/drawing/2014/chartex" xmlns:cx1="http://schemas.microsoft.com/office/drawing/2015/9/8/chartex" xmlns:cx2="http://schemas.microsoft.com/office/drawing/2015/10/21/chartex" xmlns:cx3="http://schemas.microsoft.com/office/drawing/2016/5/9/chartex" xmlns:cx4="http://schemas.microsoft.com/office/drawing/2016/5/10/chartex" xmlns:cx5="http://schemas.microsoft.com/office/drawing/2016/5/11/chartex" xmlns:cx6="http://schemas.microsoft.com/office/drawing/2016/5/12/chartex" xmlns:cx7="http://schemas.microsoft.com/office/drawing/2016/5/13/chartex" xmlns:cx8="http://schemas.microsoft.com/office/drawing/2016/5/14/chartex" xmlns:mc="http://schemas.openxmlformats.org/markup-compatibility/2006" xmlns:aink="http://schemas.microsoft.com/office/drawing/2016/ink" xmlns:am3d="http://schemas.microsoft.com/office/drawing/2017/model3d" xmlns:o="urn:schemas-microsoft-com:office:office" xmlns:r="http://schemas.openxmlformats.org/officeDocument/2006/relationships" xmlns:m="http://schemas.openxmlformats.org/officeDocument/2006/math" xmlns:v="urn:schemas-microsoft-com:vml" xmlns:wp14="http://schemas.microsoft.com/office/word/2010/wordprocessingDrawing" xmlns:wp="http://schemas.openxmlformats.org/drawingml/2006/wordprocessingDrawing" xmlns:w10="urn:schemas-microsoft-com:office:word" xmlns:w="http://schemas.openxmlformats.org/wordprocessingml/2006/main" xmlns:w14="http://schemas.microsoft.com/office/word/2010/wordml" xmlns:w15="http://schemas.microsoft.com/office/word/2012/wordml" xmlns:w16cex="http://schemas.microsoft.com/office/word/2018/wordml/cex" xmlns:w16cid="http://schemas.microsoft.com/office/word/2016/wordml/cid" xmlns:w16="http://schemas.microsoft.com/office/word/2018/wordml" xmlns:w16se="http://schemas.microsoft.com/office/word/2015/wordml/symex" xmlns:wpg="http://schemas.microsoft.com/office/word/2010/wordprocessingGroup" xmlns:wpi="http://schemas.microsoft.com/office/word/2010/wordprocessingInk" xmlns:wne="http://schemas.microsoft.com/office/word/2006/wordml" xmlns:wps="http://schemas.microsoft.com/office/word/2010/wordprocessingShape" mc:Ignorable="w14 w15 w16se w16cid w16 w16cex wp14">
+<w:document xmlns:wpc="http://schemas.microsoft.com/office/word/2010/wordprocessingCanvas" xmlns:cx="http://schemas.microsoft.com/office/drawing/2014/chartex" xmlns:cx1="http://schemas.microsoft.com/office/drawing/2015/9/8/chartex" xmlns:cx2="http://schemas.microsoft.com/office/drawing/2015/10/21/chartex" xmlns:cx3="http://schemas.microsoft.com/office/drawing/2016/5/9/chartex" xmlns:cx4="http://schemas.microsoft.com/office/drawing/2016/5/10/chartex" xmlns:cx5="http://schemas.microsoft.com/office/drawing/2016/5/11/chartex" xmlns:cx6="http://schemas.microsoft.com/office/drawing/2016/5/12/chartex" xmlns:cx7="http://schemas.microsoft.com/office/drawing/2016/5/13/chartex" xmlns:cx8="http://schemas.microsoft.com/office/drawing/2016/5/14/chartex" xmlns:mc="http://schemas.openxmlformats.org/markup-compatibility/2006" xmlns:aink="http://schemas.microsoft.com/office/drawing/2016/ink" xmlns:am3d="http://schemas.microsoft.com/office/drawing/2017/model3d" xmlns:o="urn:schemas-microsoft-com:office:office" xmlns:r="http://schemas.openxmlformats.org/officeDocument/2006/relationships" xmlns:m="http://schemas.openxmlformats.org/officeDocument/2006/math" xmlns:v="urn:schemas-microsoft-com:vml" xmlns:wp14="http://schemas.microsoft.com/office/word/2010/wordprocessingDrawing" xmlns:wp="http://schemas.openxmlformats.org/drawingml/2006/wordprocessingDrawing" xmlns:w10="urn:schemas-microsoft-com:office:word" xmlns:w="http://schemas.openxmlformats.org/wordprocessingml/2006/main" xmlns:w14="http://schemas.microsoft.com/office/word/2010/wordml" xmlns:w15="http://schemas.microsoft.com/office/word/2012/wordml" xmlns:w16cex="http://schemas.microsoft.com/office/word/2018/wordml/cex" xmlns:w16cid="http://schemas.microsoft.com/office/word/2016/wordml/cid" xmlns:w16="http://schemas.microsoft.com/office/word/2018/wordml" xmlns:w16sdtdh="http://schemas.microsoft.com/office/word/2020/wordml/sdtdatahash" xmlns:w16se="http://schemas.microsoft.com/office/word/2015/wordml/symex" xmlns:wpg="http://schemas.microsoft.com/office/word/2010/wordprocessingGroup" xmlns:wpi="http://schemas.microsoft.com/office/word/2010/wordprocessingInk" xmlns:wne="http://schemas.microsoft.com/office/word/2006/wordml" xmlns:wps="http://schemas.microsoft.com/office/word/2010/wordprocessingShape" mc:Ignorable="w14 w15 w16se w16cid w16 w16cex w16sdtdh wp14">
   <w:body>
     <w:p>
       <w:pPr>
@@ -515,13 +515,23 @@
         </w:rPr>
         <w:t xml:space="preserve">the </w:t>
       </w:r>
-      <w:r>
-        <w:rPr>
-          <w:rFonts w:ascii="Times New Roman" w:hAnsi="Times New Roman" w:cs="Times New Roman"/>
-          <w:sz w:val="24"/>
-          <w:szCs w:val="24"/>
-        </w:rPr>
-        <w:t xml:space="preserve">typically-eaten </w:t>
+      <w:proofErr w:type="gramStart"/>
+      <w:r>
+        <w:rPr>
+          <w:rFonts w:ascii="Times New Roman" w:hAnsi="Times New Roman" w:cs="Times New Roman"/>
+          <w:sz w:val="24"/>
+          <w:szCs w:val="24"/>
+        </w:rPr>
+        <w:t>typically-eaten</w:t>
+      </w:r>
+      <w:proofErr w:type="gramEnd"/>
+      <w:r>
+        <w:rPr>
+          <w:rFonts w:ascii="Times New Roman" w:hAnsi="Times New Roman" w:cs="Times New Roman"/>
+          <w:sz w:val="24"/>
+          <w:szCs w:val="24"/>
+        </w:rPr>
+        <w:t xml:space="preserve"> </w:t>
       </w:r>
       <w:r>
         <w:rPr>
@@ -676,6 +686,7 @@
         <w:t xml:space="preserve">. </w:t>
       </w:r>
       <w:proofErr w:type="spellStart"/>
+      <w:proofErr w:type="gramStart"/>
       <w:r>
         <w:rPr>
           <w:rFonts w:ascii="Times New Roman" w:hAnsi="Times New Roman" w:cs="Times New Roman"/>
@@ -685,6 +696,7 @@
         <w:t>eg</w:t>
       </w:r>
       <w:proofErr w:type="spellEnd"/>
+      <w:proofErr w:type="gramEnd"/>
       <w:r>
         <w:rPr>
           <w:rFonts w:ascii="Times New Roman" w:hAnsi="Times New Roman" w:cs="Times New Roman"/>
@@ -908,6 +920,7 @@
         <w:t xml:space="preserve">. </w:t>
       </w:r>
       <w:proofErr w:type="spellStart"/>
+      <w:proofErr w:type="gramStart"/>
       <w:r>
         <w:rPr>
           <w:rFonts w:ascii="Times New Roman" w:hAnsi="Times New Roman" w:cs="Times New Roman"/>
@@ -917,6 +930,7 @@
         <w:t>eg</w:t>
       </w:r>
       <w:proofErr w:type="spellEnd"/>
+      <w:proofErr w:type="gramEnd"/>
       <w:r>
         <w:rPr>
           <w:rFonts w:ascii="Times New Roman" w:hAnsi="Times New Roman" w:cs="Times New Roman"/>
@@ -1009,7 +1023,25 @@
           <w:sz w:val="24"/>
           <w:szCs w:val="24"/>
         </w:rPr>
-        <w:t xml:space="preserve">(=“acquire </w:t>
+        <w:t>(</w:t>
+      </w:r>
+      <w:proofErr w:type="gramStart"/>
+      <w:r>
+        <w:rPr>
+          <w:rFonts w:ascii="Times New Roman" w:hAnsi="Times New Roman" w:cs="Times New Roman"/>
+          <w:sz w:val="24"/>
+          <w:szCs w:val="24"/>
+        </w:rPr>
+        <w:t>=“</w:t>
+      </w:r>
+      <w:proofErr w:type="gramEnd"/>
+      <w:r>
+        <w:rPr>
+          <w:rFonts w:ascii="Times New Roman" w:hAnsi="Times New Roman" w:cs="Times New Roman"/>
+          <w:sz w:val="24"/>
+          <w:szCs w:val="24"/>
+        </w:rPr>
+        <w:t xml:space="preserve">acquire </w:t>
       </w:r>
       <w:proofErr w:type="spellStart"/>
       <w:r>
@@ -1126,6 +1158,7 @@
         <w:t xml:space="preserve">move to the other side of the planet. </w:t>
       </w:r>
       <w:proofErr w:type="spellStart"/>
+      <w:proofErr w:type="gramStart"/>
       <w:r>
         <w:rPr>
           <w:rFonts w:ascii="Times New Roman" w:hAnsi="Times New Roman" w:cs="Times New Roman"/>
@@ -1135,6 +1168,7 @@
         <w:t>eg</w:t>
       </w:r>
       <w:proofErr w:type="spellEnd"/>
+      <w:proofErr w:type="gramEnd"/>
       <w:r>
         <w:rPr>
           <w:rFonts w:ascii="Times New Roman" w:hAnsi="Times New Roman" w:cs="Times New Roman"/>
@@ -1343,6 +1377,7 @@
         <w:t xml:space="preserve">berries themselves. </w:t>
       </w:r>
       <w:proofErr w:type="spellStart"/>
+      <w:proofErr w:type="gramStart"/>
       <w:r>
         <w:rPr>
           <w:rFonts w:ascii="Times New Roman" w:hAnsi="Times New Roman" w:cs="Times New Roman"/>
@@ -1352,6 +1387,7 @@
         <w:t>eg</w:t>
       </w:r>
       <w:proofErr w:type="spellEnd"/>
+      <w:proofErr w:type="gramEnd"/>
       <w:r>
         <w:rPr>
           <w:rFonts w:ascii="Times New Roman" w:hAnsi="Times New Roman" w:cs="Times New Roman"/>
@@ -1376,6 +1412,14 @@
         </w:rPr>
         <w:t>change the berries' color</w:t>
       </w:r>
+      <w:r>
+        <w:rPr>
+          <w:rFonts w:ascii="Times New Roman" w:hAnsi="Times New Roman" w:cs="Times New Roman"/>
+          <w:sz w:val="24"/>
+          <w:szCs w:val="24"/>
+        </w:rPr>
+        <w:t>; make the berries appear to be the original berries</w:t>
+      </w:r>
     </w:p>
     <w:p>
       <w:pPr>
@@ -1468,7 +1512,25 @@
           <w:sz w:val="24"/>
           <w:szCs w:val="24"/>
         </w:rPr>
-        <w:t xml:space="preserve">(typically-eaten) </w:t>
+        <w:t>(</w:t>
+      </w:r>
+      <w:proofErr w:type="gramStart"/>
+      <w:r>
+        <w:rPr>
+          <w:rFonts w:ascii="Times New Roman" w:hAnsi="Times New Roman" w:cs="Times New Roman"/>
+          <w:sz w:val="24"/>
+          <w:szCs w:val="24"/>
+        </w:rPr>
+        <w:t>typically-eaten</w:t>
+      </w:r>
+      <w:proofErr w:type="gramEnd"/>
+      <w:r>
+        <w:rPr>
+          <w:rFonts w:ascii="Times New Roman" w:hAnsi="Times New Roman" w:cs="Times New Roman"/>
+          <w:sz w:val="24"/>
+          <w:szCs w:val="24"/>
+        </w:rPr>
+        <w:t xml:space="preserve">) </w:t>
       </w:r>
       <w:r>
         <w:rPr>
@@ -1588,68 +1650,98 @@
           <w:sz w:val="24"/>
           <w:szCs w:val="24"/>
         </w:rPr>
-        <w:t>"ambiguous" - interventions that could be interpreted as one or more of the above categories</w:t>
-      </w:r>
-    </w:p>
-    <w:p>
-      <w:pPr>
-        <w:spacing w:line="276" w:lineRule="auto"/>
-        <w:contextualSpacing/>
-        <w:rPr>
-          <w:rFonts w:ascii="Times New Roman" w:hAnsi="Times New Roman" w:cs="Times New Roman"/>
-          <w:sz w:val="24"/>
-          <w:szCs w:val="24"/>
-        </w:rPr>
-      </w:pPr>
-    </w:p>
-    <w:p>
-      <w:pPr>
-        <w:spacing w:line="276" w:lineRule="auto"/>
-        <w:contextualSpacing/>
-        <w:rPr>
-          <w:rFonts w:ascii="Times New Roman" w:hAnsi="Times New Roman" w:cs="Times New Roman"/>
-          <w:sz w:val="24"/>
-          <w:szCs w:val="24"/>
-        </w:rPr>
-      </w:pPr>
-      <w:r>
-        <w:rPr>
-          <w:rFonts w:ascii="Times New Roman" w:hAnsi="Times New Roman" w:cs="Times New Roman"/>
-          <w:sz w:val="24"/>
-          <w:szCs w:val="24"/>
-        </w:rPr>
-        <w:t>"other" - interventions that could not be coded as any of the above, including idiosyncratic or irrelevant responses</w:t>
-      </w:r>
-    </w:p>
-    <w:p>
-      <w:pPr>
-        <w:spacing w:line="276" w:lineRule="auto"/>
-        <w:contextualSpacing/>
-        <w:rPr>
-          <w:rFonts w:ascii="Times New Roman" w:hAnsi="Times New Roman" w:cs="Times New Roman"/>
-          <w:sz w:val="24"/>
-          <w:szCs w:val="24"/>
-        </w:rPr>
-      </w:pPr>
-    </w:p>
-    <w:p>
-      <w:pPr>
-        <w:spacing w:line="276" w:lineRule="auto"/>
-        <w:contextualSpacing/>
-        <w:rPr>
-          <w:rFonts w:ascii="Times New Roman" w:hAnsi="Times New Roman" w:cs="Times New Roman"/>
-          <w:sz w:val="24"/>
-          <w:szCs w:val="24"/>
-        </w:rPr>
-      </w:pPr>
-      <w:r>
-        <w:rPr>
-          <w:rFonts w:ascii="Times New Roman" w:hAnsi="Times New Roman" w:cs="Times New Roman"/>
-          <w:sz w:val="24"/>
-          <w:szCs w:val="24"/>
-        </w:rPr>
-        <w:t>"don't know" - non-answers, non-responses</w:t>
-      </w:r>
+        <w:t xml:space="preserve">"ambiguous" - interventions that could be interpreted as one or more of the above </w:t>
+      </w:r>
+      <w:proofErr w:type="gramStart"/>
+      <w:r>
+        <w:rPr>
+          <w:rFonts w:ascii="Times New Roman" w:hAnsi="Times New Roman" w:cs="Times New Roman"/>
+          <w:sz w:val="24"/>
+          <w:szCs w:val="24"/>
+        </w:rPr>
+        <w:t>categories</w:t>
+      </w:r>
+      <w:proofErr w:type="gramEnd"/>
+    </w:p>
+    <w:p>
+      <w:pPr>
+        <w:spacing w:line="276" w:lineRule="auto"/>
+        <w:contextualSpacing/>
+        <w:rPr>
+          <w:rFonts w:ascii="Times New Roman" w:hAnsi="Times New Roman" w:cs="Times New Roman"/>
+          <w:sz w:val="24"/>
+          <w:szCs w:val="24"/>
+        </w:rPr>
+      </w:pPr>
+    </w:p>
+    <w:p>
+      <w:pPr>
+        <w:spacing w:line="276" w:lineRule="auto"/>
+        <w:contextualSpacing/>
+        <w:rPr>
+          <w:rFonts w:ascii="Times New Roman" w:hAnsi="Times New Roman" w:cs="Times New Roman"/>
+          <w:sz w:val="24"/>
+          <w:szCs w:val="24"/>
+        </w:rPr>
+      </w:pPr>
+      <w:r>
+        <w:rPr>
+          <w:rFonts w:ascii="Times New Roman" w:hAnsi="Times New Roman" w:cs="Times New Roman"/>
+          <w:sz w:val="24"/>
+          <w:szCs w:val="24"/>
+        </w:rPr>
+        <w:t xml:space="preserve">"other" - interventions that could not be coded as any of the above, including idiosyncratic or irrelevant </w:t>
+      </w:r>
+      <w:proofErr w:type="gramStart"/>
+      <w:r>
+        <w:rPr>
+          <w:rFonts w:ascii="Times New Roman" w:hAnsi="Times New Roman" w:cs="Times New Roman"/>
+          <w:sz w:val="24"/>
+          <w:szCs w:val="24"/>
+        </w:rPr>
+        <w:t>responses</w:t>
+      </w:r>
+      <w:proofErr w:type="gramEnd"/>
+    </w:p>
+    <w:p>
+      <w:pPr>
+        <w:spacing w:line="276" w:lineRule="auto"/>
+        <w:contextualSpacing/>
+        <w:rPr>
+          <w:rFonts w:ascii="Times New Roman" w:hAnsi="Times New Roman" w:cs="Times New Roman"/>
+          <w:sz w:val="24"/>
+          <w:szCs w:val="24"/>
+        </w:rPr>
+      </w:pPr>
+    </w:p>
+    <w:p>
+      <w:pPr>
+        <w:spacing w:line="276" w:lineRule="auto"/>
+        <w:contextualSpacing/>
+        <w:rPr>
+          <w:rFonts w:ascii="Times New Roman" w:hAnsi="Times New Roman" w:cs="Times New Roman"/>
+          <w:sz w:val="24"/>
+          <w:szCs w:val="24"/>
+        </w:rPr>
+      </w:pPr>
+      <w:r>
+        <w:rPr>
+          <w:rFonts w:ascii="Times New Roman" w:hAnsi="Times New Roman" w:cs="Times New Roman"/>
+          <w:sz w:val="24"/>
+          <w:szCs w:val="24"/>
+        </w:rPr>
+        <w:t>"don't know" - non-answers, non-</w:t>
+      </w:r>
+      <w:proofErr w:type="gramStart"/>
+      <w:r>
+        <w:rPr>
+          <w:rFonts w:ascii="Times New Roman" w:hAnsi="Times New Roman" w:cs="Times New Roman"/>
+          <w:sz w:val="24"/>
+          <w:szCs w:val="24"/>
+        </w:rPr>
+        <w:t>responses</w:t>
+      </w:r>
+      <w:proofErr w:type="gramEnd"/>
     </w:p>
     <w:sectPr>
       <w:pgSz w:w="12240" w:h="15840"/>
@@ -1662,7 +1754,7 @@
 </file>
 
 <file path=word/styles.xml><?xml version="1.0" encoding="utf-8"?>
-<w:styles xmlns:mc="http://schemas.openxmlformats.org/markup-compatibility/2006" xmlns:r="http://schemas.openxmlformats.org/officeDocument/2006/relationships" xmlns:w="http://schemas.openxmlformats.org/wordprocessingml/2006/main" xmlns:w14="http://schemas.microsoft.com/office/word/2010/wordml" xmlns:w15="http://schemas.microsoft.com/office/word/2012/wordml" xmlns:w16cex="http://schemas.microsoft.com/office/word/2018/wordml/cex" xmlns:w16cid="http://schemas.microsoft.com/office/word/2016/wordml/cid" xmlns:w16="http://schemas.microsoft.com/office/word/2018/wordml" xmlns:w16se="http://schemas.microsoft.com/office/word/2015/wordml/symex" mc:Ignorable="w14 w15 w16se w16cid w16 w16cex">
+<w:styles xmlns:mc="http://schemas.openxmlformats.org/markup-compatibility/2006" xmlns:r="http://schemas.openxmlformats.org/officeDocument/2006/relationships" xmlns:w="http://schemas.openxmlformats.org/wordprocessingml/2006/main" xmlns:w14="http://schemas.microsoft.com/office/word/2010/wordml" xmlns:w15="http://schemas.microsoft.com/office/word/2012/wordml" xmlns:w16cex="http://schemas.microsoft.com/office/word/2018/wordml/cex" xmlns:w16cid="http://schemas.microsoft.com/office/word/2016/wordml/cid" xmlns:w16="http://schemas.microsoft.com/office/word/2018/wordml" xmlns:w16sdtdh="http://schemas.microsoft.com/office/word/2020/wordml/sdtdatahash" xmlns:w16se="http://schemas.microsoft.com/office/word/2015/wordml/symex" mc:Ignorable="w14 w15 w16se w16cid w16 w16cex w16sdtdh">
   <w:docDefaults>
     <w:rPrDefault>
       <w:rPr>

</xml_diff>